<commit_message>
Glass system assembly, demo scene cleanup, Readme clarifications
</commit_message>
<xml_diff>
--- a/Documentation.docx
+++ b/Documentation.docx
@@ -31,6 +31,13 @@
     </w:p>
     <w:sdt>
       <w:sdtPr>
+        <w:rPr>
+          <w:rFonts w:asciiTheme="minorHAnsi" w:eastAsiaTheme="minorHAnsi" w:hAnsiTheme="minorHAnsi" w:cstheme="minorBidi"/>
+          <w:color w:val="auto"/>
+          <w:sz w:val="22"/>
+          <w:szCs w:val="22"/>
+          <w:lang w:val="fr-FR"/>
+        </w:rPr>
         <w:id w:val="-583761647"/>
         <w:docPartObj>
           <w:docPartGallery w:val="Table of Contents"/>
@@ -39,14 +46,9 @@
       </w:sdtPr>
       <w:sdtEndPr>
         <w:rPr>
-          <w:rFonts w:asciiTheme="minorHAnsi" w:eastAsiaTheme="minorHAnsi" w:hAnsiTheme="minorHAnsi" w:cstheme="minorBidi"/>
           <w:b/>
           <w:bCs/>
           <w:noProof/>
-          <w:color w:val="auto"/>
-          <w:sz w:val="22"/>
-          <w:szCs w:val="22"/>
-          <w:lang w:val="fr-FR"/>
         </w:rPr>
       </w:sdtEndPr>
       <w:sdtContent>
@@ -900,6 +902,9 @@
     </w:p>
     <w:p>
       <w:r>
+        <w:rPr>
+          <w:noProof/>
+        </w:rPr>
         <w:drawing>
           <wp:inline distT="0" distB="0" distL="0" distR="0" wp14:anchorId="10A640A6" wp14:editId="42297BB9">
             <wp:extent cx="5760720" cy="3056255"/>
@@ -1143,6 +1148,22 @@
     </w:p>
     <w:p>
       <w:pPr>
+        <w:rPr>
+          <w:lang w:val="en-US"/>
+        </w:rPr>
+      </w:pPr>
+      <w:hyperlink r:id="rId9" w:anchor="initialData=C4S2BsFMAIHFwIYGcnSQTycSBbAUHggMbAD2ATtAKpKTl4AOC5oRITAdsHIio863YIu0AMLh2ABQTBs5DvxYg2nbgGUAFswAmk0uHQBzUhwBCAVxDhtdAjToBaAHzxkSAFynykBAGtCJCAAbjIwrnzhSM6RnpbWegbGCpHO4lIychzuaQwBoCHYYhIM0rJ0CjmlmanFVeXuALKQSBoAKqRqkIY4kFxIeJUZ5TXpZfLZxQCi2obNA7VD8iMli1kWVtrTswAyIBxzkQA8DoNjWRJYh7TdvcBITng2xPmhRaOZeClOmjoJRibrax0WIbPLBV4-ci6fT-MxxGz0cCkUgMaAAMwo0B8RA00CRKLwkOhiQB8Mc3y0UL+SUBCPcegY22RuV62k+vCQxyJ1NJG2BF2Ahx5HAATAARB5PQIFGDcmE0smI5nozHY3EtHTQBjykzstzRDnZbyhJotPUoA1udxqJgAdw4RLwrMe2JehUiLqw5FI6AQaLkPDcQA" w:history="1">
+        <w:r>
+          <w:rPr>
+            <w:rStyle w:val="Hyperlink"/>
+            <w:lang w:val="en-US"/>
+          </w:rPr>
+          <w:t>link</w:t>
+        </w:r>
+      </w:hyperlink>
+    </w:p>
+    <w:p>
+      <w:pPr>
         <w:pStyle w:val="Heading2"/>
         <w:rPr>
           <w:lang w:val="en-US"/>
@@ -1309,6 +1330,9 @@
     </w:p>
     <w:p>
       <w:r>
+        <w:rPr>
+          <w:noProof/>
+        </w:rPr>
         <w:drawing>
           <wp:inline distT="0" distB="0" distL="0" distR="0" wp14:anchorId="618AA365" wp14:editId="5D33FA0C">
             <wp:extent cx="5760720" cy="3016250"/>
@@ -1325,7 +1349,7 @@
                     <pic:cNvPicPr/>
                   </pic:nvPicPr>
                   <pic:blipFill>
-                    <a:blip r:embed="rId9"/>
+                    <a:blip r:embed="rId10"/>
                     <a:stretch>
                       <a:fillRect/>
                     </a:stretch>
@@ -1382,21 +1406,7 @@
         <w:rPr>
           <w:lang w:val="en-US"/>
         </w:rPr>
-        <w:t xml:space="preserve">xtract a list of </w:t>
-      </w:r>
-      <w:proofErr w:type="gramStart"/>
-      <w:r>
-        <w:rPr>
-          <w:lang w:val="en-US"/>
-        </w:rPr>
-        <w:t>segment</w:t>
-      </w:r>
-      <w:proofErr w:type="gramEnd"/>
-      <w:r>
-        <w:rPr>
-          <w:lang w:val="en-US"/>
-        </w:rPr>
-        <w:t xml:space="preserve"> from the fracture Pattern mesh (</w:t>
+        <w:t>xtract a list of segment from the fracture Pattern mesh (</w:t>
       </w:r>
       <w:r>
         <w:rPr>
@@ -1504,6 +1514,9 @@
         </w:rPr>
       </w:pPr>
       <w:r>
+        <w:rPr>
+          <w:noProof/>
+        </w:rPr>
         <w:drawing>
           <wp:inline distT="0" distB="0" distL="0" distR="0" wp14:anchorId="797F6FAF" wp14:editId="28EC8A3B">
             <wp:extent cx="5760720" cy="2985135"/>
@@ -1520,7 +1533,7 @@
                     <pic:cNvPicPr/>
                   </pic:nvPicPr>
                   <pic:blipFill>
-                    <a:blip r:embed="rId10"/>
+                    <a:blip r:embed="rId11"/>
                     <a:stretch>
                       <a:fillRect/>
                     </a:stretch>
@@ -1640,7 +1653,6 @@
         <w:t xml:space="preserve"> (“</w:t>
       </w:r>
       <w:proofErr w:type="spellStart"/>
-      <w:proofErr w:type="gramStart"/>
       <w:r>
         <w:rPr>
           <w:lang w:val="en-US"/>
@@ -1662,7 +1674,6 @@
         <w:t>IntersectPolygon</w:t>
       </w:r>
       <w:proofErr w:type="spellEnd"/>
-      <w:proofErr w:type="gramEnd"/>
       <w:r>
         <w:rPr>
           <w:lang w:val="en-US"/>
@@ -1878,6 +1889,9 @@
     </w:p>
     <w:p>
       <w:r>
+        <w:rPr>
+          <w:noProof/>
+        </w:rPr>
         <w:drawing>
           <wp:inline distT="0" distB="0" distL="0" distR="0" wp14:anchorId="1CA3E282" wp14:editId="28886112">
             <wp:extent cx="5760720" cy="2964815"/>
@@ -1894,7 +1908,7 @@
                     <pic:cNvPicPr/>
                   </pic:nvPicPr>
                   <pic:blipFill>
-                    <a:blip r:embed="rId11"/>
+                    <a:blip r:embed="rId12"/>
                     <a:stretch>
                       <a:fillRect/>
                     </a:stretch>
@@ -1983,7 +1997,7 @@
         </w:rPr>
         <w:t xml:space="preserve"> by this stack overflow question: </w:t>
       </w:r>
-      <w:hyperlink r:id="rId12" w:history="1">
+      <w:hyperlink r:id="rId13" w:history="1">
         <w:r>
           <w:rPr>
             <w:rStyle w:val="Hyperlink"/>
@@ -2164,164 +2178,118 @@
         <w:rPr>
           <w:lang w:val="en-US"/>
         </w:rPr>
+        <w:t xml:space="preserve"> So we can later navigate into the graph</w:t>
+      </w:r>
+      <w:r>
+        <w:rPr>
+          <w:lang w:val="en-US"/>
+        </w:rPr>
+        <w:t>.</w:t>
+      </w:r>
+      <w:r>
+        <w:rPr>
+          <w:lang w:val="en-US"/>
+        </w:rPr>
+        <w:t xml:space="preserve"> The resulting graph is duplicated because one is used for navigation and the other one is consumed</w:t>
+      </w:r>
+      <w:r>
+        <w:rPr>
+          <w:lang w:val="en-US"/>
+        </w:rPr>
+        <w:t xml:space="preserve"> to use each edge a single time (in both direction)</w:t>
+      </w:r>
+    </w:p>
+    <w:p>
+      <w:pPr>
+        <w:rPr>
+          <w:lang w:val="en-US"/>
+        </w:rPr>
+      </w:pPr>
+      <w:r>
+        <w:rPr>
+          <w:lang w:val="en-US"/>
+        </w:rPr>
+        <w:t>“</w:t>
+      </w:r>
+      <w:proofErr w:type="spellStart"/>
+      <w:r>
+        <w:rPr>
+          <w:lang w:val="en-US"/>
+        </w:rPr>
+        <w:t>Pop</w:t>
+      </w:r>
+      <w:r>
+        <w:rPr>
+          <w:lang w:val="en-US"/>
+        </w:rPr>
+        <w:t>L</w:t>
+      </w:r>
+      <w:r>
+        <w:rPr>
+          <w:lang w:val="en-US"/>
+        </w:rPr>
+        <w:t>oop</w:t>
+      </w:r>
+      <w:proofErr w:type="spellEnd"/>
+      <w:r>
+        <w:rPr>
+          <w:lang w:val="en-US"/>
+        </w:rPr>
+        <w:t>” is called as long as the consumable list of edges is not empty</w:t>
+      </w:r>
+      <w:r>
+        <w:rPr>
+          <w:lang w:val="en-US"/>
+        </w:rPr>
+        <w:t>, it start from any remaining point</w:t>
+      </w:r>
+      <w:r>
+        <w:rPr>
+          <w:lang w:val="en-US"/>
+        </w:rPr>
+        <w:t xml:space="preserve">, </w:t>
+      </w:r>
+      <w:r>
+        <w:rPr>
+          <w:lang w:val="en-US"/>
+        </w:rPr>
+        <w:t xml:space="preserve">first </w:t>
+      </w:r>
+      <w:r>
+        <w:rPr>
+          <w:lang w:val="en-US"/>
+        </w:rPr>
+        <w:t xml:space="preserve">jump </w:t>
+      </w:r>
+      <w:r>
+        <w:rPr>
+          <w:lang w:val="en-US"/>
+        </w:rPr>
+        <w:t>to any connected edge, then continue</w:t>
+      </w:r>
+      <w:r>
+        <w:rPr>
+          <w:lang w:val="en-US"/>
+        </w:rPr>
+        <w:t xml:space="preserve"> jumping on the first edge at his right</w:t>
+      </w:r>
+      <w:r>
+        <w:rPr>
+          <w:lang w:val="en-US"/>
+        </w:rPr>
+        <w:t xml:space="preserve"> until it get back to the initial point and return that loop.</w:t>
+      </w:r>
+      <w:r>
+        <w:rPr>
+          <w:lang w:val="en-US"/>
+        </w:rPr>
         <w:t xml:space="preserve"> </w:t>
       </w:r>
-      <w:proofErr w:type="gramStart"/>
-      <w:r>
-        <w:rPr>
-          <w:lang w:val="en-US"/>
-        </w:rPr>
-        <w:t>So</w:t>
-      </w:r>
-      <w:proofErr w:type="gramEnd"/>
-      <w:r>
-        <w:rPr>
-          <w:lang w:val="en-US"/>
-        </w:rPr>
-        <w:t xml:space="preserve"> we can later navigate into the graph</w:t>
-      </w:r>
-      <w:r>
-        <w:rPr>
-          <w:lang w:val="en-US"/>
-        </w:rPr>
-        <w:t>.</w:t>
-      </w:r>
-      <w:r>
-        <w:rPr>
-          <w:lang w:val="en-US"/>
-        </w:rPr>
-        <w:t xml:space="preserve"> The resulting graph is duplicated because one is used for navigation and the other one is consumed</w:t>
-      </w:r>
-      <w:r>
-        <w:rPr>
-          <w:lang w:val="en-US"/>
-        </w:rPr>
-        <w:t xml:space="preserve"> to use each edge a single time (in both direction)</w:t>
-      </w:r>
-    </w:p>
-    <w:p>
-      <w:pPr>
-        <w:rPr>
-          <w:lang w:val="en-US"/>
-        </w:rPr>
-      </w:pPr>
-      <w:r>
-        <w:rPr>
-          <w:lang w:val="en-US"/>
-        </w:rPr>
-        <w:t>“</w:t>
-      </w:r>
-      <w:proofErr w:type="spellStart"/>
-      <w:r>
-        <w:rPr>
-          <w:lang w:val="en-US"/>
-        </w:rPr>
-        <w:t>Pop</w:t>
-      </w:r>
-      <w:r>
-        <w:rPr>
-          <w:lang w:val="en-US"/>
-        </w:rPr>
-        <w:t>L</w:t>
-      </w:r>
-      <w:r>
-        <w:rPr>
-          <w:lang w:val="en-US"/>
-        </w:rPr>
-        <w:t>oop</w:t>
-      </w:r>
-      <w:proofErr w:type="spellEnd"/>
-      <w:r>
-        <w:rPr>
-          <w:lang w:val="en-US"/>
-        </w:rPr>
-        <w:t>” is called as long as the consumable list of edges is not empty</w:t>
-      </w:r>
-      <w:r>
-        <w:rPr>
-          <w:lang w:val="en-US"/>
-        </w:rPr>
-        <w:t xml:space="preserve">, it </w:t>
-      </w:r>
-      <w:proofErr w:type="gramStart"/>
-      <w:r>
-        <w:rPr>
-          <w:lang w:val="en-US"/>
-        </w:rPr>
-        <w:t>start</w:t>
-      </w:r>
-      <w:proofErr w:type="gramEnd"/>
-      <w:r>
-        <w:rPr>
-          <w:lang w:val="en-US"/>
-        </w:rPr>
-        <w:t xml:space="preserve"> from any remaining point</w:t>
-      </w:r>
-      <w:r>
-        <w:rPr>
-          <w:lang w:val="en-US"/>
-        </w:rPr>
-        <w:t xml:space="preserve">, </w:t>
-      </w:r>
-      <w:r>
-        <w:rPr>
-          <w:lang w:val="en-US"/>
-        </w:rPr>
-        <w:t xml:space="preserve">first </w:t>
-      </w:r>
-      <w:r>
-        <w:rPr>
-          <w:lang w:val="en-US"/>
-        </w:rPr>
-        <w:t xml:space="preserve">jump </w:t>
-      </w:r>
-      <w:r>
-        <w:rPr>
-          <w:lang w:val="en-US"/>
-        </w:rPr>
-        <w:t>to any connected edge, then continue</w:t>
-      </w:r>
-      <w:r>
-        <w:rPr>
-          <w:lang w:val="en-US"/>
-        </w:rPr>
-        <w:t xml:space="preserve"> jumping on the first edge at his right</w:t>
-      </w:r>
-      <w:r>
-        <w:rPr>
-          <w:lang w:val="en-US"/>
-        </w:rPr>
-        <w:t xml:space="preserve"> until it get back to the initial point and return that loop.</w:t>
-      </w:r>
-      <w:r>
-        <w:rPr>
-          <w:lang w:val="en-US"/>
-        </w:rPr>
-        <w:t xml:space="preserve"> </w:t>
-      </w:r>
-      <w:r>
-        <w:rPr>
-          <w:lang w:val="en-US"/>
-        </w:rPr>
-        <w:t>Because they are sorted, t</w:t>
-      </w:r>
-      <w:r>
-        <w:rPr>
-          <w:lang w:val="en-US"/>
-        </w:rPr>
-        <w:t xml:space="preserve">he right edge is </w:t>
-      </w:r>
-      <w:r>
-        <w:rPr>
-          <w:lang w:val="en-US"/>
-        </w:rPr>
-        <w:t xml:space="preserve">always </w:t>
-      </w:r>
-      <w:r>
-        <w:rPr>
-          <w:lang w:val="en-US"/>
-        </w:rPr>
-        <w:t>the next element in the list of opposite edge</w:t>
+      <w:r>
+        <w:rPr>
+          <w:lang w:val="en-US"/>
+        </w:rPr>
+        <w:t>Because they are sorted, the right edge is always the next element in the list of opposite edge</w:t>
       </w:r>
       <w:r>
         <w:rPr>
@@ -2372,6 +2340,9 @@
     </w:p>
     <w:p>
       <w:r>
+        <w:rPr>
+          <w:noProof/>
+        </w:rPr>
         <w:drawing>
           <wp:inline distT="0" distB="0" distL="0" distR="0" wp14:anchorId="48F1C659" wp14:editId="74630F52">
             <wp:extent cx="5760720" cy="2625090"/>
@@ -2388,7 +2359,7 @@
                     <pic:cNvPicPr/>
                   </pic:nvPicPr>
                   <pic:blipFill>
-                    <a:blip r:embed="rId13"/>
+                    <a:blip r:embed="rId14"/>
                     <a:stretch>
                       <a:fillRect/>
                     </a:stretch>
@@ -2466,19 +2437,11 @@
           <w:lang w:val="en-US"/>
         </w:rPr>
       </w:pPr>
-      <w:proofErr w:type="gramStart"/>
-      <w:r>
-        <w:rPr>
-          <w:lang w:val="en-US"/>
-        </w:rPr>
-        <w:t>Finally</w:t>
-      </w:r>
-      <w:proofErr w:type="gramEnd"/>
-      <w:r>
-        <w:rPr>
-          <w:lang w:val="en-US"/>
-        </w:rPr>
-        <w:t xml:space="preserve"> “</w:t>
+      <w:r>
+        <w:rPr>
+          <w:lang w:val="en-US"/>
+        </w:rPr>
+        <w:t>Finally “</w:t>
       </w:r>
       <w:proofErr w:type="spellStart"/>
       <w:r>
@@ -2582,7 +2545,7 @@
       </w:pPr>
     </w:p>
     <w:sectPr>
-      <w:footerReference w:type="default" r:id="rId14"/>
+      <w:footerReference w:type="default" r:id="rId15"/>
       <w:pgSz w:w="11906" w:h="16838"/>
       <w:pgMar w:top="1417" w:right="1417" w:bottom="1417" w:left="1417" w:header="708" w:footer="708" w:gutter="0"/>
       <w:cols w:space="708"/>

</xml_diff>